<commit_message>
Changing the prompts for create_critique in ai_interaction.py both cases, modifying basic_iterative.py, parsing_cv_to_dict.py
</commit_message>
<xml_diff>
--- a/Templates/StylishResume.docx
+++ b/Templates/StylishResume.docx
@@ -220,6 +220,107 @@
                 <w:ilvl w:val="0"/>
                 <w:numId w:val="0"/>
               </w:numPr>
+            </w:pPr>
+          </w:p>
+          <w:p>
+            <w:pPr>
+              <w:pStyle w:val="ListBullet"/>
+              <w:numPr>
+                <w:ilvl w:val="0"/>
+                <w:numId w:val="0"/>
+              </w:numPr>
+            </w:pPr>
+            <w:r>
+              <w:t>{% if Projects %}</w:t>
+            </w:r>
+          </w:p>
+          <w:p>
+            <w:pPr>
+              <w:pStyle w:val="Heading1"/>
+            </w:pPr>
+            <w:r>
+              <w:t>Projects</w:t>
+            </w:r>
+          </w:p>
+          <w:p>
+            <w:r>
+              <w:t>{Projects}</w:t>
+            </w:r>
+          </w:p>
+          <w:p>
+            <w:pPr>
+              <w:pStyle w:val="ListBullet"/>
+              <w:numPr>
+                <w:ilvl w:val="0"/>
+                <w:numId w:val="0"/>
+              </w:numPr>
+            </w:pPr>
+            <w:r>
+              <w:t>{% endif %}</w:t>
+            </w:r>
+          </w:p>
+          <w:p>
+            <w:pPr>
+              <w:pStyle w:val="ListBullet"/>
+              <w:numPr>
+                <w:ilvl w:val="0"/>
+                <w:numId w:val="0"/>
+              </w:numPr>
+            </w:pPr>
+            <w:r>
+              <w:t xml:space="preserve">{% if </w:t>
+            </w:r>
+            <w:r>
+              <w:t xml:space="preserve">Publications </w:t>
+            </w:r>
+            <w:r>
+              <w:t>%}</w:t>
+            </w:r>
+          </w:p>
+          <w:p>
+            <w:pPr>
+              <w:pStyle w:val="Heading1"/>
+            </w:pPr>
+            <w:r>
+              <w:t>Publications</w:t>
+            </w:r>
+          </w:p>
+          <w:p>
+            <w:r>
+              <w:t>{</w:t>
+            </w:r>
+            <w:r>
+              <w:t>{</w:t>
+            </w:r>
+            <w:r>
+              <w:t>Publications</w:t>
+            </w:r>
+            <w:r>
+              <w:t>}</w:t>
+            </w:r>
+            <w:r>
+              <w:t>}</w:t>
+            </w:r>
+          </w:p>
+          <w:p>
+            <w:pPr>
+              <w:pStyle w:val="ListBullet"/>
+              <w:numPr>
+                <w:ilvl w:val="0"/>
+                <w:numId w:val="0"/>
+              </w:numPr>
+            </w:pPr>
+            <w:r>
+              <w:t>{% endif %}</w:t>
+            </w:r>
+          </w:p>
+          <w:p>
+            <w:pPr>
+              <w:pStyle w:val="ListBullet"/>
+              <w:numPr>
+                <w:ilvl w:val="0"/>
+                <w:numId w:val="0"/>
+              </w:numPr>
               <w:ind w:left="360" w:hanging="360"/>
             </w:pPr>
           </w:p>
@@ -232,7 +333,6 @@
               </w:numPr>
               <w:ind w:left="360" w:hanging="360"/>
               <w:rPr>
-                <w:rFonts w:hint="cs"/>
                 <w:rtl/>
                 <w:lang w:bidi="he-IL"/>
               </w:rPr>
@@ -308,10 +408,11 @@
   <w:abstractNum w:abstractNumId="0" w15:restartNumberingAfterBreak="0">
     <w:nsid w:val="FFFFFF89"/>
     <w:multiLevelType w:val="singleLevel"/>
-    <w:tmpl w:val="60064CC4"/>
+    <w:tmpl w:val="E510519C"/>
     <w:lvl w:ilvl="0">
       <w:start w:val="1"/>
       <w:numFmt w:val="bullet"/>
+      <w:pStyle w:val="ListBullet"/>
       <w:lvlText w:val=""/>
       <w:lvlJc w:val="left"/>
       <w:pPr>

</xml_diff>

<commit_message>
Fixing template bug in StylishResume.docx and parsing bug in doc_from_template.py
</commit_message>
<xml_diff>
--- a/Templates/StylishResume.docx
+++ b/Templates/StylishResume.docx
@@ -244,7 +244,16 @@
           </w:p>
           <w:p>
             <w:r>
-              <w:t>{Projects}</w:t>
+              <w:t>{</w:t>
+            </w:r>
+            <w:r>
+              <w:t>{</w:t>
+            </w:r>
+            <w:r>
+              <w:t>Projects}</w:t>
+            </w:r>
+            <w:r>
+              <w:t>}</w:t>
             </w:r>
           </w:p>
           <w:p>

</xml_diff>